<commit_message>
fixed mode 1 diagram
</commit_message>
<xml_diff>
--- a/RAM Motion Sensor.docx
+++ b/RAM Motion Sensor.docx
@@ -1441,7 +1441,25 @@
           <w:szCs w:val="24"/>
           <w:lang w:val="en-GB"/>
         </w:rPr>
-        <w:t>with the Sensehat extension,</w:t>
+        <w:t xml:space="preserve">with the </w:t>
+      </w:r>
+      <w:proofErr w:type="spellStart"/>
+      <w:r>
+        <w:rPr>
+          <w:sz w:val="24"/>
+          <w:szCs w:val="24"/>
+          <w:lang w:val="en-GB"/>
+        </w:rPr>
+        <w:t>Sensehat</w:t>
+      </w:r>
+      <w:proofErr w:type="spellEnd"/>
+      <w:r>
+        <w:rPr>
+          <w:sz w:val="24"/>
+          <w:szCs w:val="24"/>
+          <w:lang w:val="en-GB"/>
+        </w:rPr>
+        <w:t xml:space="preserve"> extension,</w:t>
       </w:r>
       <w:r>
         <w:rPr>
@@ -1489,7 +1507,7 @@
           <w:szCs w:val="24"/>
           <w:lang w:val="en-GB"/>
         </w:rPr>
-        <w:t xml:space="preserve"> </w:t>
+        <w:t>The sensors are meant to be attached to both side of a doorway, one outside and one inside a room.</w:t>
       </w:r>
     </w:p>
     <w:p>
@@ -1873,7 +1891,25 @@
           <w:szCs w:val="24"/>
           <w:lang w:val="en-GB"/>
         </w:rPr>
-        <w:t>ct was part of Opiframe’s Embedded systems class in the fall of 2023.</w:t>
+        <w:t xml:space="preserve">ct was part of </w:t>
+      </w:r>
+      <w:proofErr w:type="spellStart"/>
+      <w:r>
+        <w:rPr>
+          <w:sz w:val="24"/>
+          <w:szCs w:val="24"/>
+          <w:lang w:val="en-GB"/>
+        </w:rPr>
+        <w:t>Opiframe’s</w:t>
+      </w:r>
+      <w:proofErr w:type="spellEnd"/>
+      <w:r>
+        <w:rPr>
+          <w:sz w:val="24"/>
+          <w:szCs w:val="24"/>
+          <w:lang w:val="en-GB"/>
+        </w:rPr>
+        <w:t xml:space="preserve"> Embedded systems class in the fall of 2023.</w:t>
       </w:r>
     </w:p>
     <w:p>
@@ -2203,7 +2239,25 @@
           <w:szCs w:val="24"/>
           <w:lang w:val="en-GB"/>
         </w:rPr>
-        <w:t>The motion sensors keep track of movement in and out of the room and display the current amount of room occupants on the Sensehat display</w:t>
+        <w:t xml:space="preserve">The motion sensors keep track of movement in and out of the room and display the current amount of room occupants on the </w:t>
+      </w:r>
+      <w:proofErr w:type="spellStart"/>
+      <w:r>
+        <w:rPr>
+          <w:sz w:val="24"/>
+          <w:szCs w:val="24"/>
+          <w:lang w:val="en-GB"/>
+        </w:rPr>
+        <w:t>Sensehat</w:t>
+      </w:r>
+      <w:proofErr w:type="spellEnd"/>
+      <w:r>
+        <w:rPr>
+          <w:sz w:val="24"/>
+          <w:szCs w:val="24"/>
+          <w:lang w:val="en-GB"/>
+        </w:rPr>
+        <w:t xml:space="preserve"> display</w:t>
       </w:r>
       <w:r>
         <w:rPr>
@@ -2684,14 +2738,8 @@
         <w:keepNext/>
       </w:pPr>
       <w:r>
-        <w:rPr>
-          <w:noProof/>
-          <w:sz w:val="24"/>
-          <w:szCs w:val="24"/>
-          <w:lang w:val="fi-FI"/>
-        </w:rPr>
-        <w:pict w14:anchorId="22693A70">
-          <v:shape id="Picture 2" o:spid="_x0000_i1030" type="#_x0000_t75" style="width:450.5pt;height:352.5pt;visibility:visible">
+        <w:pict w14:anchorId="416C142D">
+          <v:shape id="_x0000_i1036" type="#_x0000_t75" style="width:451pt;height:318.5pt">
             <v:imagedata r:id="rId14" o:title=""/>
           </v:shape>
         </w:pict>
@@ -3013,7 +3061,21 @@
         <w:rPr>
           <w:lang w:val="en-GB"/>
         </w:rPr>
-        <w:t xml:space="preserve"> (for the Sensehat connection)</w:t>
+        <w:t xml:space="preserve"> (for the </w:t>
+      </w:r>
+      <w:proofErr w:type="spellStart"/>
+      <w:r>
+        <w:rPr>
+          <w:lang w:val="en-GB"/>
+        </w:rPr>
+        <w:t>Sensehat</w:t>
+      </w:r>
+      <w:proofErr w:type="spellEnd"/>
+      <w:r>
+        <w:rPr>
+          <w:lang w:val="en-GB"/>
+        </w:rPr>
+        <w:t xml:space="preserve"> connection)</w:t>
       </w:r>
     </w:p>
     <w:p>
@@ -3042,6 +3104,24 @@
     </w:p>
     <w:p>
       <w:pPr>
+        <w:pStyle w:val="ListParagraph"/>
+        <w:numPr>
+          <w:ilvl w:val="0"/>
+          <w:numId w:val="1"/>
+        </w:numPr>
+        <w:rPr>
+          <w:lang w:val="en-GB"/>
+        </w:rPr>
+      </w:pPr>
+      <w:r>
+        <w:rPr>
+          <w:lang w:val="en-GB"/>
+        </w:rPr>
+        <w:t>A display monitor is required to use the terminal.</w:t>
+      </w:r>
+    </w:p>
+    <w:p>
+      <w:pPr>
         <w:rPr>
           <w:lang w:val="en-GB"/>
         </w:rPr>
@@ -3108,7 +3188,25 @@
           <w:szCs w:val="24"/>
           <w:lang w:val="en-GB"/>
         </w:rPr>
-        <w:t>The base of the project is the Raspberry Pi. A Sensehat attachment is connected with pin cables instead of</w:t>
+        <w:t xml:space="preserve">The base of the project is the Raspberry Pi. A </w:t>
+      </w:r>
+      <w:proofErr w:type="spellStart"/>
+      <w:r>
+        <w:rPr>
+          <w:sz w:val="24"/>
+          <w:szCs w:val="24"/>
+          <w:lang w:val="en-GB"/>
+        </w:rPr>
+        <w:t>Sensehat</w:t>
+      </w:r>
+      <w:proofErr w:type="spellEnd"/>
+      <w:r>
+        <w:rPr>
+          <w:sz w:val="24"/>
+          <w:szCs w:val="24"/>
+          <w:lang w:val="en-GB"/>
+        </w:rPr>
+        <w:t xml:space="preserve"> attachment is connected with pin cables instead of</w:t>
       </w:r>
       <w:r>
         <w:rPr>
@@ -3165,7 +3263,25 @@
           <w:szCs w:val="24"/>
           <w:lang w:val="en-GB"/>
         </w:rPr>
-        <w:t>The Sensehat requires a total of eleven pins</w:t>
+        <w:t xml:space="preserve">The </w:t>
+      </w:r>
+      <w:proofErr w:type="spellStart"/>
+      <w:r>
+        <w:rPr>
+          <w:sz w:val="24"/>
+          <w:szCs w:val="24"/>
+          <w:lang w:val="en-GB"/>
+        </w:rPr>
+        <w:t>Sensehat</w:t>
+      </w:r>
+      <w:proofErr w:type="spellEnd"/>
+      <w:r>
+        <w:rPr>
+          <w:sz w:val="24"/>
+          <w:szCs w:val="24"/>
+          <w:lang w:val="en-GB"/>
+        </w:rPr>
+        <w:t xml:space="preserve"> requires a total of eleven pins</w:t>
       </w:r>
       <w:r>
         <w:rPr>
@@ -3576,8 +3692,18 @@
           <w:szCs w:val="24"/>
           <w:lang w:val="en-GB"/>
         </w:rPr>
-        <w:t>was done on the Raspberry Pi itself using Geany</w:t>
-      </w:r>
+        <w:t xml:space="preserve">was done on the Raspberry Pi itself using </w:t>
+      </w:r>
+      <w:proofErr w:type="spellStart"/>
+      <w:r>
+        <w:rPr>
+          <w:sz w:val="24"/>
+          <w:szCs w:val="24"/>
+          <w:lang w:val="en-GB"/>
+        </w:rPr>
+        <w:t>Geany</w:t>
+      </w:r>
+      <w:proofErr w:type="spellEnd"/>
       <w:r>
         <w:rPr>
           <w:sz w:val="24"/>
@@ -3647,13 +3773,41 @@
           <w:lang w:val="en-GB"/>
         </w:rPr>
       </w:pPr>
-      <w:r>
-        <w:rPr>
-          <w:sz w:val="24"/>
-          <w:szCs w:val="24"/>
-          <w:lang w:val="en-GB"/>
-        </w:rPr>
-        <w:t xml:space="preserve">Sqlite was chosen as the database for this project along with a graphic UI made with Python and the Tkinter-library. Reservation information is stored in the table along with timestamps. The UI includes a basic login system with a username and password for security. </w:t>
+      <w:proofErr w:type="spellStart"/>
+      <w:r>
+        <w:rPr>
+          <w:sz w:val="24"/>
+          <w:szCs w:val="24"/>
+          <w:lang w:val="en-GB"/>
+        </w:rPr>
+        <w:t>Sqlite</w:t>
+      </w:r>
+      <w:proofErr w:type="spellEnd"/>
+      <w:r>
+        <w:rPr>
+          <w:sz w:val="24"/>
+          <w:szCs w:val="24"/>
+          <w:lang w:val="en-GB"/>
+        </w:rPr>
+        <w:t xml:space="preserve"> was chosen as the database for this project along with a graphic UI made with Python and the </w:t>
+      </w:r>
+      <w:proofErr w:type="spellStart"/>
+      <w:r>
+        <w:rPr>
+          <w:sz w:val="24"/>
+          <w:szCs w:val="24"/>
+          <w:lang w:val="en-GB"/>
+        </w:rPr>
+        <w:t>Tkinter</w:t>
+      </w:r>
+      <w:proofErr w:type="spellEnd"/>
+      <w:r>
+        <w:rPr>
+          <w:sz w:val="24"/>
+          <w:szCs w:val="24"/>
+          <w:lang w:val="en-GB"/>
+        </w:rPr>
+        <w:t xml:space="preserve">-library. Reservation information is stored in the table along with timestamps. The UI includes a basic login system with a username and password for security. </w:t>
       </w:r>
     </w:p>
     <w:p>
@@ -4092,7 +4246,21 @@
         <w:rPr>
           <w:lang w:val="en-GB"/>
         </w:rPr>
-        <w:t xml:space="preserve">, Github </w:t>
+        <w:t xml:space="preserve">, </w:t>
+      </w:r>
+      <w:proofErr w:type="spellStart"/>
+      <w:r>
+        <w:rPr>
+          <w:lang w:val="en-GB"/>
+        </w:rPr>
+        <w:t>Github</w:t>
+      </w:r>
+      <w:proofErr w:type="spellEnd"/>
+      <w:r>
+        <w:rPr>
+          <w:lang w:val="en-GB"/>
+        </w:rPr>
+        <w:t xml:space="preserve"> </w:t>
       </w:r>
       <w:r>
         <w:rPr>
@@ -4119,11 +4287,19 @@
         </w:rPr>
         <w:t xml:space="preserve">Mika </w:t>
       </w:r>
-      <w:r>
-        <w:rPr>
-          <w:lang w:val="en-GB"/>
-        </w:rPr>
-        <w:t xml:space="preserve">Rasinkangas </w:t>
+      <w:proofErr w:type="spellStart"/>
+      <w:r>
+        <w:rPr>
+          <w:lang w:val="en-GB"/>
+        </w:rPr>
+        <w:t>Rasinkangas</w:t>
+      </w:r>
+      <w:proofErr w:type="spellEnd"/>
+      <w:r>
+        <w:rPr>
+          <w:lang w:val="en-GB"/>
+        </w:rPr>
+        <w:t xml:space="preserve"> </w:t>
       </w:r>
       <w:r>
         <w:rPr>
@@ -4161,11 +4337,19 @@
         </w:rPr>
         <w:t xml:space="preserve"> </w:t>
       </w:r>
-      <w:r>
-        <w:rPr>
-          <w:lang w:val="en-GB"/>
-        </w:rPr>
-        <w:t xml:space="preserve">sqlite </w:t>
+      <w:proofErr w:type="spellStart"/>
+      <w:r>
+        <w:rPr>
+          <w:lang w:val="en-GB"/>
+        </w:rPr>
+        <w:t>sqlite</w:t>
+      </w:r>
+      <w:proofErr w:type="spellEnd"/>
+      <w:r>
+        <w:rPr>
+          <w:lang w:val="en-GB"/>
+        </w:rPr>
+        <w:t xml:space="preserve"> </w:t>
       </w:r>
       <w:r>
         <w:rPr>
@@ -4184,6 +4368,40 @@
           <w:lang w:val="en-GB"/>
         </w:rPr>
         <w:t xml:space="preserve"> development.</w:t>
+      </w:r>
+    </w:p>
+    <w:p>
+      <w:pPr>
+        <w:rPr>
+          <w:lang w:val="en-GB"/>
+        </w:rPr>
+      </w:pPr>
+    </w:p>
+    <w:p>
+      <w:pPr>
+        <w:rPr>
+          <w:lang w:val="en-GB"/>
+        </w:rPr>
+      </w:pPr>
+      <w:proofErr w:type="spellStart"/>
+      <w:r>
+        <w:rPr>
+          <w:lang w:val="en-GB"/>
+        </w:rPr>
+        <w:t>Github</w:t>
+      </w:r>
+      <w:proofErr w:type="spellEnd"/>
+      <w:r>
+        <w:rPr>
+          <w:lang w:val="en-GB"/>
+        </w:rPr>
+        <w:t xml:space="preserve">: </w:t>
+      </w:r>
+      <w:r>
+        <w:rPr>
+          <w:lang w:val="en-GB"/>
+        </w:rPr>
+        <w:t>https://github.com/AntHaa78/Projekti</w:t>
       </w:r>
     </w:p>
     <w:p>
@@ -4394,7 +4612,15 @@
         <w:szCs w:val="20"/>
         <w:lang w:val="fi-FI"/>
       </w:rPr>
-      <w:t>Opiframe – Sulautetun ohjelmoinnin osaaja – syksy 2023</w:t>
+      <w:t xml:space="preserve">Opiframe </w:t>
+    </w:r>
+    <w:r>
+      <w:rPr>
+        <w:sz w:val="20"/>
+        <w:szCs w:val="20"/>
+        <w:lang w:val="fi-FI"/>
+      </w:rPr>
+      <w:t>– Sulautetun ohjelmoinnin osaaja – syksy 2023</w:t>
     </w:r>
     <w:r>
       <w:tab/>

</xml_diff>